<commit_message>
fix date arret des comptes
</commit_message>
<xml_diff>
--- a/templates/liquidation/004-Bilan.docx
+++ b/templates/liquidation/004-Bilan.docx
@@ -10375,7 +10375,27 @@
         <w:rPr>
           <w:lang w:val="fr-FR"/>
         </w:rPr>
-        <w:t>Comptes arrêtés au 23/03/2021</w:t>
+        <w:t xml:space="preserve">Comptes arrêtés au </w:t>
+      </w:r>
+      <w:r>
+        <w:rPr>
+          <w:lang w:val="fr-FR"/>
+        </w:rPr>
+        <w:t xml:space="preserve">{{ </w:t>
+      </w:r>
+      <w:proofErr w:type="spellStart"/>
+      <w:r>
+        <w:rPr>
+          <w:lang w:val="fr-FR"/>
+        </w:rPr>
+        <w:t>dissolution_date</w:t>
+      </w:r>
+      <w:proofErr w:type="spellEnd"/>
+      <w:r>
+        <w:rPr>
+          <w:lang w:val="fr-FR"/>
+        </w:rPr>
+        <w:t xml:space="preserve"> }}</w:t>
       </w:r>
       <w:r>
         <w:rPr>
@@ -10436,6 +10456,7 @@
           <w:lang w:val="fr-FR"/>
         </w:rPr>
       </w:pPr>
+      <w:proofErr w:type="spellStart"/>
       <w:r>
         <w:rPr>
           <w:lang w:val="fr-FR"/>
@@ -10501,7 +10522,16 @@
                 <w:szCs w:val="28"/>
               </w:rPr>
               <w:lastRenderedPageBreak/>
-              <w:t>Bilan passif</w:t>
+              <w:t>Bi</w:t>
+            </w:r>
+            <w:proofErr w:type="spellEnd"/>
+            <w:r>
+              <w:rPr>
+                <w:rFonts w:ascii="Arial" w:hAnsi="Arial" w:cs="Arial"/>
+                <w:sz w:val="28"/>
+                <w:szCs w:val="28"/>
+              </w:rPr>
+              <w:t>lan passif</w:t>
             </w:r>
           </w:p>
         </w:tc>

</xml_diff>

<commit_message>
fix : bilan date
</commit_message>
<xml_diff>
--- a/templates/liquidation/004-Bilan.docx
+++ b/templates/liquidation/004-Bilan.docx
@@ -10456,7 +10456,6 @@
           <w:lang w:val="fr-FR"/>
         </w:rPr>
       </w:pPr>
-      <w:proofErr w:type="spellStart"/>
       <w:r>
         <w:rPr>
           <w:lang w:val="fr-FR"/>
@@ -10522,16 +10521,7 @@
                 <w:szCs w:val="28"/>
               </w:rPr>
               <w:lastRenderedPageBreak/>
-              <w:t>Bi</w:t>
-            </w:r>
-            <w:proofErr w:type="spellEnd"/>
-            <w:r>
-              <w:rPr>
-                <w:rFonts w:ascii="Arial" w:hAnsi="Arial" w:cs="Arial"/>
-                <w:sz w:val="28"/>
-                <w:szCs w:val="28"/>
-              </w:rPr>
-              <w:t>lan passif</w:t>
+              <w:t>Bilan passif</w:t>
             </w:r>
           </w:p>
         </w:tc>
@@ -17602,7 +17592,7 @@
     </w:p>
     <w:p>
       <w:pPr>
-        <w:ind w:left="-1134"/>
+        <w:ind w:left="-993"/>
         <w:rPr>
           <w:lang w:val="fr-FR"/>
         </w:rPr>
@@ -17611,37 +17601,21 @@
         <w:rPr>
           <w:lang w:val="fr-FR"/>
         </w:rPr>
-        <w:t>FIN BILAN PASSIF</w:t>
+        <w:t xml:space="preserve">FIN BILAN ACTIF | Comptes arrêtés au {{ </w:t>
       </w:r>
+      <w:proofErr w:type="spellStart"/>
       <w:r>
         <w:rPr>
           <w:lang w:val="fr-FR"/>
         </w:rPr>
-        <w:t xml:space="preserve"> | </w:t>
+        <w:t>dissolution_date</w:t>
       </w:r>
+      <w:proofErr w:type="spellEnd"/>
       <w:r>
         <w:rPr>
           <w:lang w:val="fr-FR"/>
         </w:rPr>
-        <w:t>Comptes arrêtés au 23/03/2021</w:t>
-      </w:r>
-      <w:r>
-        <w:rPr>
-          <w:lang w:val="fr-FR"/>
-        </w:rPr>
-        <w:t xml:space="preserve"> | </w:t>
-      </w:r>
-      <w:r>
-        <w:rPr>
-          <w:lang w:val="fr-FR"/>
-        </w:rPr>
-        <w:t>Certifié conforme</w:t>
-      </w:r>
-      <w:r>
-        <w:rPr>
-          <w:lang w:val="fr-FR"/>
-        </w:rPr>
-        <w:t xml:space="preserve"> </w:t>
+        <w:t xml:space="preserve"> }} | Certifié conforme </w:t>
       </w:r>
       <w:r>
         <w:rPr>
@@ -17677,6 +17651,14 @@
         </w:rPr>
         <w:t xml:space="preserve"> }}</w:t>
       </w:r>
+    </w:p>
+    <w:p>
+      <w:pPr>
+        <w:ind w:left="-1134"/>
+        <w:rPr>
+          <w:lang w:val="fr-FR"/>
+        </w:rPr>
+      </w:pPr>
       <w:r>
         <w:rPr>
           <w:lang w:val="fr-FR"/>
@@ -29244,7 +29226,7 @@
     </w:p>
     <w:p>
       <w:pPr>
-        <w:ind w:left="-851"/>
+        <w:ind w:left="-993"/>
         <w:rPr>
           <w:lang w:val="fr-FR"/>
         </w:rPr>
@@ -29253,37 +29235,21 @@
         <w:rPr>
           <w:lang w:val="fr-FR"/>
         </w:rPr>
-        <w:t>FIN COMPTE DE RESULTAT</w:t>
+        <w:t xml:space="preserve">FIN BILAN ACTIF | Comptes arrêtés au {{ </w:t>
       </w:r>
+      <w:proofErr w:type="spellStart"/>
       <w:r>
         <w:rPr>
           <w:lang w:val="fr-FR"/>
         </w:rPr>
-        <w:t xml:space="preserve"> | </w:t>
+        <w:t>dissolution_date</w:t>
       </w:r>
+      <w:proofErr w:type="spellEnd"/>
       <w:r>
         <w:rPr>
           <w:lang w:val="fr-FR"/>
         </w:rPr>
-        <w:t>Comptes arrêtés au 23/03/2021</w:t>
-      </w:r>
-      <w:r>
-        <w:rPr>
-          <w:lang w:val="fr-FR"/>
-        </w:rPr>
-        <w:t xml:space="preserve"> | </w:t>
-      </w:r>
-      <w:r>
-        <w:rPr>
-          <w:lang w:val="fr-FR"/>
-        </w:rPr>
-        <w:t>Certifié conforme</w:t>
-      </w:r>
-      <w:r>
-        <w:rPr>
-          <w:lang w:val="fr-FR"/>
-        </w:rPr>
-        <w:t xml:space="preserve"> </w:t>
+        <w:t xml:space="preserve"> }} | Certifié conforme </w:t>
       </w:r>
       <w:r>
         <w:rPr>
@@ -29319,6 +29285,14 @@
         </w:rPr>
         <w:t xml:space="preserve"> }}</w:t>
       </w:r>
+    </w:p>
+    <w:p>
+      <w:pPr>
+        <w:ind w:left="-851"/>
+        <w:rPr>
+          <w:lang w:val="fr-FR"/>
+        </w:rPr>
+      </w:pPr>
     </w:p>
     <w:sectPr>
       <w:pgSz w:w="11906" w:h="16838"/>

</xml_diff>

<commit_message>
add company details in bilan doc
</commit_message>
<xml_diff>
--- a/templates/liquidation/004-Bilan.docx
+++ b/templates/liquidation/004-Bilan.docx
@@ -10371,6 +10371,48 @@
         </w:rPr>
         <w:t xml:space="preserve"> | </w:t>
       </w:r>
+      <w:r>
+        <w:rPr>
+          <w:lang w:val="fr-FR"/>
+        </w:rPr>
+        <w:t xml:space="preserve">{{ </w:t>
+      </w:r>
+      <w:proofErr w:type="spellStart"/>
+      <w:r>
+        <w:rPr>
+          <w:lang w:val="fr-FR"/>
+        </w:rPr>
+        <w:t>company_name</w:t>
+      </w:r>
+      <w:proofErr w:type="spellEnd"/>
+      <w:r>
+        <w:rPr>
+          <w:lang w:val="fr-FR"/>
+        </w:rPr>
+        <w:t xml:space="preserve"> }}, Société en cours de liquidation – SIREN : {{ </w:t>
+      </w:r>
+      <w:proofErr w:type="spellStart"/>
+      <w:r>
+        <w:rPr>
+          <w:lang w:val="fr-FR"/>
+        </w:rPr>
+        <w:t>siren</w:t>
+      </w:r>
+      <w:proofErr w:type="spellEnd"/>
+      <w:r>
+        <w:rPr>
+          <w:lang w:val="fr-FR"/>
+        </w:rPr>
+        <w:t xml:space="preserve"> }}</w:t>
+      </w:r>
+    </w:p>
+    <w:p>
+      <w:pPr>
+        <w:ind w:left="-993"/>
+        <w:rPr>
+          <w:lang w:val="fr-FR"/>
+        </w:rPr>
+      </w:pPr>
       <w:r>
         <w:rPr>
           <w:lang w:val="fr-FR"/>
@@ -17613,7 +17655,55 @@
         <w:rPr>
           <w:lang w:val="fr-FR"/>
         </w:rPr>
-        <w:t xml:space="preserve"> | Comptes arrêtés au {{ </w:t>
+        <w:t xml:space="preserve"> | </w:t>
+      </w:r>
+      <w:r>
+        <w:rPr>
+          <w:lang w:val="fr-FR"/>
+        </w:rPr>
+        <w:t xml:space="preserve">{{ </w:t>
+      </w:r>
+      <w:proofErr w:type="spellStart"/>
+      <w:r>
+        <w:rPr>
+          <w:lang w:val="fr-FR"/>
+        </w:rPr>
+        <w:t>company_name</w:t>
+      </w:r>
+      <w:proofErr w:type="spellEnd"/>
+      <w:r>
+        <w:rPr>
+          <w:lang w:val="fr-FR"/>
+        </w:rPr>
+        <w:t xml:space="preserve"> }}, Société en cours de liquidation – SIREN : {{ </w:t>
+      </w:r>
+      <w:proofErr w:type="spellStart"/>
+      <w:r>
+        <w:rPr>
+          <w:lang w:val="fr-FR"/>
+        </w:rPr>
+        <w:t>siren</w:t>
+      </w:r>
+      <w:proofErr w:type="spellEnd"/>
+      <w:r>
+        <w:rPr>
+          <w:lang w:val="fr-FR"/>
+        </w:rPr>
+        <w:t xml:space="preserve"> }}</w:t>
+      </w:r>
+    </w:p>
+    <w:p>
+      <w:pPr>
+        <w:ind w:left="-993"/>
+        <w:rPr>
+          <w:lang w:val="fr-FR"/>
+        </w:rPr>
+      </w:pPr>
+      <w:r>
+        <w:rPr>
+          <w:lang w:val="fr-FR"/>
+        </w:rPr>
+        <w:t xml:space="preserve">Comptes arrêtés au {{ </w:t>
       </w:r>
       <w:proofErr w:type="spellStart"/>
       <w:r>
@@ -29259,7 +29349,55 @@
         <w:rPr>
           <w:lang w:val="fr-FR"/>
         </w:rPr>
-        <w:t xml:space="preserve"> | Comptes arrêtés au {{ </w:t>
+        <w:t xml:space="preserve"> | </w:t>
+      </w:r>
+      <w:r>
+        <w:rPr>
+          <w:lang w:val="fr-FR"/>
+        </w:rPr>
+        <w:t xml:space="preserve">{{ </w:t>
+      </w:r>
+      <w:proofErr w:type="spellStart"/>
+      <w:r>
+        <w:rPr>
+          <w:lang w:val="fr-FR"/>
+        </w:rPr>
+        <w:t>company_name</w:t>
+      </w:r>
+      <w:proofErr w:type="spellEnd"/>
+      <w:r>
+        <w:rPr>
+          <w:lang w:val="fr-FR"/>
+        </w:rPr>
+        <w:t xml:space="preserve"> }}, Société en cours de liquidation – SIREN : {{ </w:t>
+      </w:r>
+      <w:proofErr w:type="spellStart"/>
+      <w:r>
+        <w:rPr>
+          <w:lang w:val="fr-FR"/>
+        </w:rPr>
+        <w:t>siren</w:t>
+      </w:r>
+      <w:proofErr w:type="spellEnd"/>
+      <w:r>
+        <w:rPr>
+          <w:lang w:val="fr-FR"/>
+        </w:rPr>
+        <w:t xml:space="preserve"> }}</w:t>
+      </w:r>
+    </w:p>
+    <w:p>
+      <w:pPr>
+        <w:ind w:left="-993"/>
+        <w:rPr>
+          <w:lang w:val="fr-FR"/>
+        </w:rPr>
+      </w:pPr>
+      <w:r>
+        <w:rPr>
+          <w:lang w:val="fr-FR"/>
+        </w:rPr>
+        <w:t xml:space="preserve">Comptes arrêtés au {{ </w:t>
       </w:r>
       <w:proofErr w:type="spellStart"/>
       <w:r>

</xml_diff>